<commit_message>
week 9 recording and updates
</commit_message>
<xml_diff>
--- a/week08/assignment/week8-assignment.docx
+++ b/week08/assignment/week8-assignment.docx
@@ -167,6 +167,9 @@
       <w:pPr>
         <w:pStyle w:val="SourceCode"/>
         <w:ind w:firstLine="720"/>
+        <w:rPr>
+          <w:rStyle w:val="NormalTok"/>
+        </w:rPr>
       </w:pPr>
       <w:r>
         <w:rPr>
@@ -191,158 +194,6 @@
           <w:rStyle w:val="NormalTok"/>
         </w:rPr>
         <w:t xml:space="preserve"> solr_solr_1 bash</w:t>
-      </w:r>
-    </w:p>
-    <w:p>
-      <w:pPr>
-        <w:pStyle w:val="Heading4"/>
-      </w:pPr>
-      <w:bookmarkStart w:id="3" w:name="creating-a-solr-collection"/>
-      <w:bookmarkEnd w:id="2"/>
-      <w:r>
-        <w:rPr>
-          <w:b/>
-        </w:rPr>
-        <w:t xml:space="preserve">2. Creating a </w:t>
-      </w:r>
-      <w:proofErr w:type="spellStart"/>
-      <w:r>
-        <w:rPr>
-          <w:b/>
-        </w:rPr>
-        <w:t>Solr</w:t>
-      </w:r>
-      <w:proofErr w:type="spellEnd"/>
-      <w:r>
-        <w:rPr>
-          <w:b/>
-        </w:rPr>
-        <w:t xml:space="preserve"> Collection</w:t>
-      </w:r>
-    </w:p>
-    <w:p>
-      <w:pPr>
-        <w:pStyle w:val="FirstParagraph"/>
-      </w:pPr>
-      <w:r>
-        <w:rPr>
-          <w:b/>
-          <w:bCs/>
-        </w:rPr>
-        <w:t>Exercise 1:</w:t>
-      </w:r>
-      <w:r>
-        <w:t xml:space="preserve"> Create a </w:t>
-      </w:r>
-      <w:proofErr w:type="spellStart"/>
-      <w:r>
-        <w:t>Solr</w:t>
-      </w:r>
-      <w:proofErr w:type="spellEnd"/>
-      <w:r>
-        <w:t xml:space="preserve"> collection named ‘</w:t>
-      </w:r>
-      <w:proofErr w:type="spellStart"/>
-      <w:r>
-        <w:t>mynewcollection</w:t>
-      </w:r>
-      <w:proofErr w:type="spellEnd"/>
-      <w:r>
-        <w:t>’.</w:t>
-      </w:r>
-    </w:p>
-    <w:p>
-      <w:pPr>
-        <w:pStyle w:val="SourceCode"/>
-      </w:pPr>
-      <w:r>
-        <w:rPr>
-          <w:rStyle w:val="ExtensionTok"/>
-        </w:rPr>
-        <w:t>/opt/</w:t>
-      </w:r>
-      <w:proofErr w:type="spellStart"/>
-      <w:r>
-        <w:rPr>
-          <w:rStyle w:val="ExtensionTok"/>
-        </w:rPr>
-        <w:t>solr</w:t>
-      </w:r>
-      <w:proofErr w:type="spellEnd"/>
-      <w:r>
-        <w:rPr>
-          <w:rStyle w:val="ExtensionTok"/>
-        </w:rPr>
-        <w:t>/bin/</w:t>
-      </w:r>
-      <w:proofErr w:type="spellStart"/>
-      <w:r>
-        <w:rPr>
-          <w:rStyle w:val="ExtensionTok"/>
-        </w:rPr>
-        <w:t>solr</w:t>
-      </w:r>
-      <w:proofErr w:type="spellEnd"/>
-      <w:r>
-        <w:rPr>
-          <w:rStyle w:val="NormalTok"/>
-        </w:rPr>
-        <w:t xml:space="preserve"> create </w:t>
-      </w:r>
-      <w:r>
-        <w:rPr>
-          <w:rStyle w:val="AttributeTok"/>
-        </w:rPr>
-        <w:t>-c</w:t>
-      </w:r>
-      <w:r>
-        <w:rPr>
-          <w:rStyle w:val="NormalTok"/>
-        </w:rPr>
-        <w:t xml:space="preserve"> </w:t>
-      </w:r>
-      <w:proofErr w:type="spellStart"/>
-      <w:r>
-        <w:rPr>
-          <w:rStyle w:val="NormalTok"/>
-        </w:rPr>
-        <w:t>my</w:t>
-      </w:r>
-      <w:r>
-        <w:rPr>
-          <w:rStyle w:val="NormalTok"/>
-        </w:rPr>
-        <w:t>new</w:t>
-      </w:r>
-      <w:r>
-        <w:rPr>
-          <w:rStyle w:val="NormalTok"/>
-        </w:rPr>
-        <w:t>collection</w:t>
-      </w:r>
-      <w:proofErr w:type="spellEnd"/>
-    </w:p>
-    <w:p>
-      <w:pPr>
-        <w:pStyle w:val="FirstParagraph"/>
-      </w:pPr>
-      <w:r>
-        <w:rPr>
-          <w:b/>
-          <w:bCs/>
-        </w:rPr>
-        <w:t>Exercise 2:</w:t>
-      </w:r>
-      <w:r>
-        <w:t xml:space="preserve"> Verify that ‘</w:t>
-      </w:r>
-      <w:proofErr w:type="spellStart"/>
-      <w:r>
-        <w:t>mynewcollection</w:t>
-      </w:r>
-      <w:proofErr w:type="spellEnd"/>
-      <w:r>
-        <w:t>’ has been successfully created.</w:t>
       </w:r>
     </w:p>
     <w:p>
@@ -352,6 +203,270 @@
           <w:ilvl w:val="0"/>
           <w:numId w:val="2"/>
         </w:numPr>
+        <w:rPr>
+          <w:rStyle w:val="NormalTok"/>
+        </w:rPr>
+      </w:pPr>
+      <w:r>
+        <w:rPr>
+          <w:rStyle w:val="NormalTok"/>
+        </w:rPr>
+        <w:t>If you can’t acces</w:t>
+      </w:r>
+      <w:r>
+        <w:rPr>
+          <w:rStyle w:val="NormalTok"/>
+        </w:rPr>
+        <w:t xml:space="preserve">s the </w:t>
+      </w:r>
+      <w:proofErr w:type="spellStart"/>
+      <w:r>
+        <w:rPr>
+          <w:rStyle w:val="NormalTok"/>
+        </w:rPr>
+        <w:t>Solr</w:t>
+      </w:r>
+      <w:proofErr w:type="spellEnd"/>
+      <w:r>
+        <w:rPr>
+          <w:rStyle w:val="NormalTok"/>
+        </w:rPr>
+        <w:t xml:space="preserve"> container, it could be due to a container name change. In this cause use:</w:t>
+      </w:r>
+    </w:p>
+    <w:p>
+      <w:pPr>
+        <w:pStyle w:val="SourceCode"/>
+        <w:ind w:firstLine="720"/>
+        <w:rPr>
+          <w:rFonts w:ascii="Consolas" w:hAnsi="Consolas"/>
+          <w:sz w:val="22"/>
+        </w:rPr>
+      </w:pPr>
+      <w:proofErr w:type="spellStart"/>
+      <w:r>
+        <w:rPr>
+          <w:rStyle w:val="ExtensionTok"/>
+        </w:rPr>
+        <w:t>do</w:t>
+      </w:r>
+      <w:proofErr w:type="spellEnd"/>
+      <w:r>
+        <w:rPr>
+          <w:rStyle w:val="ExtensionTok"/>
+        </w:rPr>
+        <w:t>cker</w:t>
+      </w:r>
+      <w:r>
+        <w:rPr>
+          <w:rStyle w:val="NormalTok"/>
+        </w:rPr>
+        <w:t xml:space="preserve"> exec </w:t>
+      </w:r>
+      <w:r>
+        <w:rPr>
+          <w:rStyle w:val="AttributeTok"/>
+        </w:rPr>
+        <w:t>-it</w:t>
+      </w:r>
+      <w:r>
+        <w:rPr>
+          <w:rStyle w:val="NormalTok"/>
+        </w:rPr>
+        <w:t xml:space="preserve"> solr</w:t>
+      </w:r>
+      <w:r>
+        <w:rPr>
+          <w:rStyle w:val="NormalTok"/>
+        </w:rPr>
+        <w:t>-</w:t>
+      </w:r>
+      <w:r>
+        <w:rPr>
+          <w:rStyle w:val="NormalTok"/>
+        </w:rPr>
+        <w:t>solr</w:t>
+      </w:r>
+      <w:r>
+        <w:rPr>
+          <w:rStyle w:val="NormalTok"/>
+        </w:rPr>
+        <w:t>-</w:t>
+      </w:r>
+      <w:r>
+        <w:rPr>
+          <w:rStyle w:val="NormalTok"/>
+        </w:rPr>
+        <w:t xml:space="preserve">1 </w:t>
+      </w:r>
+      <w:proofErr w:type="gramStart"/>
+      <w:r>
+        <w:rPr>
+          <w:rStyle w:val="NormalTok"/>
+        </w:rPr>
+        <w:t>bash</w:t>
+      </w:r>
+      <w:proofErr w:type="gramEnd"/>
+    </w:p>
+    <w:p>
+      <w:pPr>
+        <w:pStyle w:val="Heading4"/>
+      </w:pPr>
+      <w:bookmarkStart w:id="3" w:name="creating-a-solr-collection"/>
+      <w:bookmarkEnd w:id="2"/>
+      <w:r>
+        <w:rPr>
+          <w:b/>
+        </w:rPr>
+        <w:t xml:space="preserve">2. Creating a </w:t>
+      </w:r>
+      <w:proofErr w:type="spellStart"/>
+      <w:r>
+        <w:rPr>
+          <w:b/>
+        </w:rPr>
+        <w:t>Solr</w:t>
+      </w:r>
+      <w:proofErr w:type="spellEnd"/>
+      <w:r>
+        <w:rPr>
+          <w:b/>
+        </w:rPr>
+        <w:t xml:space="preserve"> Collection</w:t>
+      </w:r>
+    </w:p>
+    <w:p>
+      <w:pPr>
+        <w:pStyle w:val="FirstParagraph"/>
+      </w:pPr>
+      <w:r>
+        <w:rPr>
+          <w:b/>
+          <w:bCs/>
+        </w:rPr>
+        <w:t>Exercise 1:</w:t>
+      </w:r>
+      <w:r>
+        <w:t xml:space="preserve"> Create a </w:t>
+      </w:r>
+      <w:proofErr w:type="spellStart"/>
+      <w:r>
+        <w:t>Solr</w:t>
+      </w:r>
+      <w:proofErr w:type="spellEnd"/>
+      <w:r>
+        <w:t xml:space="preserve"> collection named ‘</w:t>
+      </w:r>
+      <w:proofErr w:type="spellStart"/>
+      <w:r>
+        <w:t>mynewcollection</w:t>
+      </w:r>
+      <w:proofErr w:type="spellEnd"/>
+      <w:r>
+        <w:t>’.</w:t>
+      </w:r>
+    </w:p>
+    <w:p>
+      <w:pPr>
+        <w:pStyle w:val="SourceCode"/>
+      </w:pPr>
+      <w:r>
+        <w:rPr>
+          <w:rStyle w:val="ExtensionTok"/>
+        </w:rPr>
+        <w:t>/opt/</w:t>
+      </w:r>
+      <w:proofErr w:type="spellStart"/>
+      <w:r>
+        <w:rPr>
+          <w:rStyle w:val="ExtensionTok"/>
+        </w:rPr>
+        <w:t>solr</w:t>
+      </w:r>
+      <w:proofErr w:type="spellEnd"/>
+      <w:r>
+        <w:rPr>
+          <w:rStyle w:val="ExtensionTok"/>
+        </w:rPr>
+        <w:t>/bin/</w:t>
+      </w:r>
+      <w:proofErr w:type="spellStart"/>
+      <w:r>
+        <w:rPr>
+          <w:rStyle w:val="ExtensionTok"/>
+        </w:rPr>
+        <w:t>solr</w:t>
+      </w:r>
+      <w:proofErr w:type="spellEnd"/>
+      <w:r>
+        <w:rPr>
+          <w:rStyle w:val="NormalTok"/>
+        </w:rPr>
+        <w:t xml:space="preserve"> create </w:t>
+      </w:r>
+      <w:r>
+        <w:rPr>
+          <w:rStyle w:val="AttributeTok"/>
+        </w:rPr>
+        <w:t>-c</w:t>
+      </w:r>
+      <w:r>
+        <w:rPr>
+          <w:rStyle w:val="NormalTok"/>
+        </w:rPr>
+        <w:t xml:space="preserve"> </w:t>
+      </w:r>
+      <w:proofErr w:type="spellStart"/>
+      <w:r>
+        <w:rPr>
+          <w:rStyle w:val="NormalTok"/>
+        </w:rPr>
+        <w:t>my</w:t>
+      </w:r>
+      <w:r>
+        <w:rPr>
+          <w:rStyle w:val="NormalTok"/>
+        </w:rPr>
+        <w:t>new</w:t>
+      </w:r>
+      <w:r>
+        <w:rPr>
+          <w:rStyle w:val="NormalTok"/>
+        </w:rPr>
+        <w:t>collection</w:t>
+      </w:r>
+      <w:proofErr w:type="spellEnd"/>
+    </w:p>
+    <w:p>
+      <w:pPr>
+        <w:pStyle w:val="FirstParagraph"/>
+      </w:pPr>
+      <w:r>
+        <w:rPr>
+          <w:b/>
+          <w:bCs/>
+        </w:rPr>
+        <w:t>Exercise 2:</w:t>
+      </w:r>
+      <w:r>
+        <w:t xml:space="preserve"> Verify that ‘</w:t>
+      </w:r>
+      <w:proofErr w:type="spellStart"/>
+      <w:r>
+        <w:t>mynewcollection</w:t>
+      </w:r>
+      <w:proofErr w:type="spellEnd"/>
+      <w:r>
+        <w:t>’ has been successfully created.</w:t>
+      </w:r>
+    </w:p>
+    <w:p>
+      <w:pPr>
+        <w:pStyle w:val="Compact"/>
+        <w:numPr>
+          <w:ilvl w:val="0"/>
+          <w:numId w:val="2"/>
+        </w:numPr>
       </w:pPr>
       <w:r>
         <w:t xml:space="preserve">Access </w:t>
@@ -742,6 +857,7 @@
           <w:bCs/>
           <w:color w:val="FF0000"/>
         </w:rPr>
+        <w:lastRenderedPageBreak/>
         <w:t>Deliverable:</w:t>
       </w:r>
       <w:r>
@@ -761,7 +877,6 @@
         <w:rPr>
           <w:b/>
         </w:rPr>
-        <w:lastRenderedPageBreak/>
         <w:t>4. Querying the Collection</w:t>
       </w:r>
     </w:p>
@@ -1102,19 +1217,7 @@
         <w:rPr>
           <w:b/>
         </w:rPr>
-        <w:t>6</w:t>
-      </w:r>
-      <w:r>
-        <w:rPr>
-          <w:b/>
-        </w:rPr>
-        <w:t xml:space="preserve">. </w:t>
-      </w:r>
-      <w:r>
-        <w:rPr>
-          <w:b/>
-        </w:rPr>
-        <w:t>Custom JSON Data</w:t>
+        <w:t>6. Custom JSON Data</w:t>
       </w:r>
     </w:p>
     <w:p>
@@ -1624,6 +1727,119 @@
       <w:lvlJc w:val="left"/>
       <w:pPr>
         <w:ind w:left="6480" w:hanging="360"/>
+      </w:pPr>
+      <w:rPr>
+        <w:rFonts w:ascii="Wingdings" w:hAnsi="Wingdings" w:hint="default"/>
+      </w:rPr>
+    </w:lvl>
+  </w:abstractNum>
+  <w:abstractNum w:abstractNumId="3" w15:restartNumberingAfterBreak="0">
+    <w:nsid w:val="7F535A8C"/>
+    <w:multiLevelType w:val="hybridMultilevel"/>
+    <w:tmpl w:val="F83A4D16"/>
+    <w:lvl w:ilvl="0" w:tplc="04090001">
+      <w:start w:val="1"/>
+      <w:numFmt w:val="bullet"/>
+      <w:lvlText w:val=""/>
+      <w:lvlJc w:val="left"/>
+      <w:pPr>
+        <w:ind w:left="360" w:hanging="360"/>
+      </w:pPr>
+      <w:rPr>
+        <w:rFonts w:ascii="Symbol" w:hAnsi="Symbol" w:hint="default"/>
+      </w:rPr>
+    </w:lvl>
+    <w:lvl w:ilvl="1" w:tplc="04090003" w:tentative="1">
+      <w:start w:val="1"/>
+      <w:numFmt w:val="bullet"/>
+      <w:lvlText w:val="o"/>
+      <w:lvlJc w:val="left"/>
+      <w:pPr>
+        <w:ind w:left="1080" w:hanging="360"/>
+      </w:pPr>
+      <w:rPr>
+        <w:rFonts w:ascii="Courier New" w:hAnsi="Courier New" w:hint="default"/>
+      </w:rPr>
+    </w:lvl>
+    <w:lvl w:ilvl="2" w:tplc="04090005" w:tentative="1">
+      <w:start w:val="1"/>
+      <w:numFmt w:val="bullet"/>
+      <w:lvlText w:val=""/>
+      <w:lvlJc w:val="left"/>
+      <w:pPr>
+        <w:ind w:left="1800" w:hanging="360"/>
+      </w:pPr>
+      <w:rPr>
+        <w:rFonts w:ascii="Wingdings" w:hAnsi="Wingdings" w:hint="default"/>
+      </w:rPr>
+    </w:lvl>
+    <w:lvl w:ilvl="3" w:tplc="04090001" w:tentative="1">
+      <w:start w:val="1"/>
+      <w:numFmt w:val="bullet"/>
+      <w:lvlText w:val=""/>
+      <w:lvlJc w:val="left"/>
+      <w:pPr>
+        <w:ind w:left="2520" w:hanging="360"/>
+      </w:pPr>
+      <w:rPr>
+        <w:rFonts w:ascii="Symbol" w:hAnsi="Symbol" w:hint="default"/>
+      </w:rPr>
+    </w:lvl>
+    <w:lvl w:ilvl="4" w:tplc="04090003" w:tentative="1">
+      <w:start w:val="1"/>
+      <w:numFmt w:val="bullet"/>
+      <w:lvlText w:val="o"/>
+      <w:lvlJc w:val="left"/>
+      <w:pPr>
+        <w:ind w:left="3240" w:hanging="360"/>
+      </w:pPr>
+      <w:rPr>
+        <w:rFonts w:ascii="Courier New" w:hAnsi="Courier New" w:hint="default"/>
+      </w:rPr>
+    </w:lvl>
+    <w:lvl w:ilvl="5" w:tplc="04090005" w:tentative="1">
+      <w:start w:val="1"/>
+      <w:numFmt w:val="bullet"/>
+      <w:lvlText w:val=""/>
+      <w:lvlJc w:val="left"/>
+      <w:pPr>
+        <w:ind w:left="3960" w:hanging="360"/>
+      </w:pPr>
+      <w:rPr>
+        <w:rFonts w:ascii="Wingdings" w:hAnsi="Wingdings" w:hint="default"/>
+      </w:rPr>
+    </w:lvl>
+    <w:lvl w:ilvl="6" w:tplc="04090001" w:tentative="1">
+      <w:start w:val="1"/>
+      <w:numFmt w:val="bullet"/>
+      <w:lvlText w:val=""/>
+      <w:lvlJc w:val="left"/>
+      <w:pPr>
+        <w:ind w:left="4680" w:hanging="360"/>
+      </w:pPr>
+      <w:rPr>
+        <w:rFonts w:ascii="Symbol" w:hAnsi="Symbol" w:hint="default"/>
+      </w:rPr>
+    </w:lvl>
+    <w:lvl w:ilvl="7" w:tplc="04090003" w:tentative="1">
+      <w:start w:val="1"/>
+      <w:numFmt w:val="bullet"/>
+      <w:lvlText w:val="o"/>
+      <w:lvlJc w:val="left"/>
+      <w:pPr>
+        <w:ind w:left="5400" w:hanging="360"/>
+      </w:pPr>
+      <w:rPr>
+        <w:rFonts w:ascii="Courier New" w:hAnsi="Courier New" w:hint="default"/>
+      </w:rPr>
+    </w:lvl>
+    <w:lvl w:ilvl="8" w:tplc="04090005" w:tentative="1">
+      <w:start w:val="1"/>
+      <w:numFmt w:val="bullet"/>
+      <w:lvlText w:val=""/>
+      <w:lvlJc w:val="left"/>
+      <w:pPr>
+        <w:ind w:left="6120" w:hanging="360"/>
       </w:pPr>
       <w:rPr>
         <w:rFonts w:ascii="Wingdings" w:hAnsi="Wingdings" w:hint="default"/>
@@ -1647,6 +1863,9 @@
   </w:num>
   <w:num w:numId="6" w16cid:durableId="188571054">
     <w:abstractNumId w:val="2"/>
+  </w:num>
+  <w:num w:numId="7" w16cid:durableId="943809325">
+    <w:abstractNumId w:val="3"/>
   </w:num>
 </w:numbering>
 </file>

</xml_diff>